<commit_message>
added can be tough
</commit_message>
<xml_diff>
--- a/Test.docx
+++ b/Test.docx
@@ -3,16 +3,41 @@
 <w:document xmlns:wpc="http://schemas.microsoft.com/office/word/2010/wordprocessingCanvas" xmlns:cx="http://schemas.microsoft.com/office/drawing/2014/chartex" xmlns:cx1="http://schemas.microsoft.com/office/drawing/2015/9/8/chartex" xmlns:mc="http://schemas.openxmlformats.org/markup-compatibility/2006" xmlns:o="urn:schemas-microsoft-com:office:office" xmlns:r="http://schemas.openxmlformats.org/officeDocument/2006/relationships" xmlns:m="http://schemas.openxmlformats.org/officeDocument/2006/math" xmlns:v="urn:schemas-microsoft-com:vml" xmlns:wp14="http://schemas.microsoft.com/office/word/2010/wordprocessingDrawing" xmlns:wp="http://schemas.openxmlformats.org/drawingml/2006/wordprocessingDrawing" xmlns:w10="urn:schemas-microsoft-com:office:word" xmlns:w="http://schemas.openxmlformats.org/wordprocessingml/2006/main" xmlns:w14="http://schemas.microsoft.com/office/word/2010/wordml" xmlns:w15="http://schemas.microsoft.com/office/word/2012/wordml" xmlns:w16se="http://schemas.microsoft.com/office/word/2015/wordml/symex" xmlns:wpg="http://schemas.microsoft.com/office/word/2010/wordprocessingGroup" xmlns:wpi="http://schemas.microsoft.com/office/word/2010/wordprocessingInk" xmlns:wne="http://schemas.microsoft.com/office/word/2006/wordml" xmlns:wps="http://schemas.microsoft.com/office/word/2010/wordprocessingShape" mc:Ignorable="w14 w15 w16se wp14">
   <w:body>
     <w:p>
+      <w:pPr>
+        <w:rPr>
+          <w:lang w:val="en-US"/>
+        </w:rPr>
+      </w:pPr>
       <w:r>
+        <w:rPr>
+          <w:lang w:val="en-US"/>
+        </w:rPr>
         <w:t>This is a test</w:t>
       </w:r>
     </w:p>
     <w:p>
+      <w:pPr>
+        <w:rPr>
+          <w:lang w:val="en-US"/>
+        </w:rPr>
+      </w:pPr>
       <w:r>
+        <w:rPr>
+          <w:lang w:val="en-US"/>
+        </w:rPr>
         <w:t>Promise</w:t>
       </w:r>
       <w:r>
+        <w:rPr>
+          <w:lang w:val="en-US"/>
+        </w:rPr>
         <w:t>s</w:t>
+      </w:r>
+      <w:r>
+        <w:rPr>
+          <w:lang w:val="en-US"/>
+        </w:rPr>
+        <w:t xml:space="preserve"> can be tough</w:t>
       </w:r>
       <w:bookmarkStart w:id="0" w:name="_GoBack"/>
       <w:bookmarkEnd w:id="0"/>

</xml_diff>

<commit_message>
Added can be broken
</commit_message>
<xml_diff>
--- a/Test.docx
+++ b/Test.docx
@@ -63,7 +63,13 @@
             <w:rPr/>
           </w:rPrChange>
         </w:rPr>
-        <w:t xml:space="preserve"> are p</w:t>
+        <w:t xml:space="preserve"> </w:t>
+      </w:r>
+      <w:r>
+        <w:rPr>
+          <w:lang w:val="en-US"/>
+        </w:rPr>
+        <w:t>can be</w:t>
       </w:r>
       <w:bookmarkStart w:id="7" w:name="_GoBack"/>
       <w:bookmarkEnd w:id="7"/>
@@ -74,7 +80,13 @@
             <w:rPr/>
           </w:rPrChange>
         </w:rPr>
-        <w:t>romises</w:t>
+        <w:t xml:space="preserve"> </w:t>
+      </w:r>
+      <w:r>
+        <w:rPr>
+          <w:lang w:val="en-US"/>
+        </w:rPr>
+        <w:t>broken</w:t>
       </w:r>
       <w:ins w:id="9" w:author="theirs" w:date="2017-04-28T12:01:00Z">
         <w:r>
@@ -93,17 +105,9 @@
           <w:rPr>
             <w:lang w:val="en-US"/>
           </w:rPr>
-          <w:t xml:space="preserve">. </w:t>
-        </w:r>
-        <w:proofErr w:type="gramStart"/>
-        <w:r>
-          <w:rPr>
-            <w:lang w:val="en-US"/>
-          </w:rPr>
-          <w:t>ok</w:t>
+          <w:t>. ok</w:t>
         </w:r>
       </w:ins>
-      <w:proofErr w:type="gramEnd"/>
     </w:p>
     <w:sectPr>
       <w:pgSz w:w="11906" w:h="16838"/>

</xml_diff>